<commit_message>
fastphase ugh how to make input file
</commit_message>
<xml_diff>
--- a/notes/GEMMA/myGEMMA_todo.docx
+++ b/notes/GEMMA/myGEMMA_todo.docx
@@ -2722,7 +2722,38 @@
         <w:rPr>
           <w:rFonts w:ascii="Lato" w:hAnsi="Lato"/>
         </w:rPr>
-        <w:t>ran all phenotypes from shell script: data/B05_GEMMA/runGEMMA_allphenos.sh</w:t>
+        <w:t>ran all phenotypes from shell script:</w:t>
+      </w:r>
+    </w:p>
+    <w:p>
+      <w:pPr>
+        <w:pStyle w:val="Normal"/>
+        <w:numPr>
+          <w:ilvl w:val="3"/>
+          <w:numId w:val="1"/>
+        </w:numPr>
+        <w:rPr/>
+      </w:pPr>
+      <w:r>
+        <w:rPr>
+          <w:rFonts w:ascii="Lato" w:hAnsi="Lato"/>
+        </w:rPr>
+        <w:t>data/B05_GEMMA/runGEMMA_allphenos.sh</w:t>
+      </w:r>
+    </w:p>
+    <w:p>
+      <w:pPr>
+        <w:pStyle w:val="Normal"/>
+        <w:numPr>
+          <w:ilvl w:val="3"/>
+          <w:numId w:val="1"/>
+        </w:numPr>
+        <w:rPr>
+          <w:rFonts w:ascii="Lato" w:hAnsi="Lato"/>
+        </w:rPr>
+      </w:pPr>
+      <w:r>
+        <w:rPr/>
       </w:r>
     </w:p>
     <w:p>

</xml_diff>